<commit_message>
preference filled endpoint and update preference
</commit_message>
<xml_diff>
--- a/Documentation/principles.docx
+++ b/Documentation/principles.docx
@@ -45,21 +45,7 @@
         <w:rPr>
           <w:lang w:val="en-US"/>
         </w:rPr>
-        <w:t xml:space="preserve">, this is clear if you look at the verification, it only has 1 reason to change and its only responsible for verification purposes. Also User is has its own repositories </w:t>
-      </w:r>
-      <w:proofErr w:type="spellStart"/>
-      <w:r>
-        <w:rPr>
-          <w:lang w:val="en-US"/>
-        </w:rPr>
-        <w:t>splitted</w:t>
-      </w:r>
-      <w:proofErr w:type="spellEnd"/>
-      <w:r>
-        <w:rPr>
-          <w:lang w:val="en-US"/>
-        </w:rPr>
-        <w:t xml:space="preserve">. So if preferences in the preference context need to be manipulated, the preference repository comes in to place and the user persistence will no longer have to do different jobs. </w:t>
+        <w:t xml:space="preserve">, this is clear if you look at the verification, it only has 1 reason to change and its only responsible for verification purposes. Also User is has its own repositories splitted. So if preferences in the preference context need to be manipulated, the preference repository comes in to place and the user persistence will no longer have to do different jobs. </w:t>
       </w:r>
     </w:p>
     <w:p>
@@ -194,6 +180,7 @@
       </w:pPr>
       <w:r>
         <w:rPr>
+          <w:noProof/>
           <w:lang w:val="en-US"/>
         </w:rPr>
         <w:drawing>
@@ -231,6 +218,101 @@
             </a:graphic>
           </wp:inline>
         </w:drawing>
+      </w:r>
+    </w:p>
+    <w:p>
+      <w:pPr>
+        <w:rPr>
+          <w:lang w:val="en-US"/>
+        </w:rPr>
+      </w:pPr>
+    </w:p>
+    <w:p>
+      <w:pPr>
+        <w:rPr>
+          <w:lang w:val="en-US"/>
+        </w:rPr>
+      </w:pPr>
+    </w:p>
+    <w:p>
+      <w:pPr>
+        <w:rPr>
+          <w:lang w:val="en-US"/>
+        </w:rPr>
+      </w:pPr>
+    </w:p>
+    <w:p>
+      <w:pPr>
+        <w:rPr>
+          <w:lang w:val="en-US"/>
+        </w:rPr>
+      </w:pPr>
+    </w:p>
+    <w:p>
+      <w:pPr>
+        <w:rPr>
+          <w:lang w:val="en-US"/>
+        </w:rPr>
+      </w:pPr>
+    </w:p>
+    <w:p>
+      <w:pPr>
+        <w:rPr>
+          <w:lang w:val="en-US"/>
+        </w:rPr>
+      </w:pPr>
+      <w:r>
+        <w:rPr>
+          <w:lang w:val="en-US"/>
+        </w:rPr>
+        <w:lastRenderedPageBreak/>
+        <w:t>Pipeline process</w:t>
+      </w:r>
+    </w:p>
+    <w:p>
+      <w:pPr>
+        <w:rPr>
+          <w:lang w:val="en-US"/>
+        </w:rPr>
+      </w:pPr>
+    </w:p>
+    <w:p>
+      <w:pPr>
+        <w:rPr>
+          <w:lang w:val="en-US"/>
+        </w:rPr>
+      </w:pPr>
+      <w:r>
+        <w:rPr>
+          <w:lang w:val="en-US"/>
+        </w:rPr>
+        <w:t>When the localmachine pushes to git, the runner triggers and runs commands to build, test and start sonar stages.</w:t>
+      </w:r>
+    </w:p>
+    <w:p>
+      <w:pPr>
+        <w:rPr>
+          <w:lang w:val="en-US"/>
+        </w:rPr>
+      </w:pPr>
+      <w:r>
+        <w:rPr>
+          <w:lang w:val="en-US"/>
+        </w:rPr>
+        <w:t>When everything is executed there will be unit test results and a sonar test report. The test report provides clarity about code smells, duplications test coverage and a lot more, this is all very useful for analyzing code.</w:t>
+      </w:r>
+    </w:p>
+    <w:p>
+      <w:pPr>
+        <w:rPr>
+          <w:lang w:val="en-US"/>
+        </w:rPr>
+      </w:pPr>
+      <w:r>
+        <w:rPr>
+          <w:lang w:val="en-US"/>
+        </w:rPr>
+        <w:t>It is a very big step on making a project more efficient because tests are automated and code vulnerabilities and bugs will be detected quicker.</w:t>
       </w:r>
     </w:p>
     <w:sectPr>

</xml_diff>